<commit_message>
Videre skriving på dokumentasjon
</commit_message>
<xml_diff>
--- a/oblig2/2_3/oblig2_3_EmilBerglund.docx
+++ b/oblig2/2_3/oblig2_3_EmilBerglund.docx
@@ -472,6 +472,7 @@
           <w:rFonts w:ascii="Arial" w:hAnsi="Arial" w:cs="Arial"/>
           <w:b/>
           <w:bCs/>
+          <w:noProof/>
           <w:sz w:val="28"/>
           <w:szCs w:val="28"/>
         </w:rPr>
@@ -548,6 +549,7 @@
           <w:rFonts w:ascii="Arial" w:hAnsi="Arial" w:cs="Arial"/>
           <w:b/>
           <w:bCs/>
+          <w:noProof/>
           <w:sz w:val="28"/>
           <w:szCs w:val="28"/>
         </w:rPr>
@@ -1846,6 +1848,7 @@
       <w:r>
         <w:rPr>
           <w:rFonts w:ascii="Arial" w:hAnsi="Arial" w:cs="Arial"/>
+          <w:noProof/>
           <w:sz w:val="28"/>
           <w:szCs w:val="28"/>
         </w:rPr>
@@ -1897,6 +1900,7 @@
       <w:r>
         <w:rPr>
           <w:rFonts w:ascii="Arial" w:hAnsi="Arial" w:cs="Arial"/>
+          <w:noProof/>
           <w:sz w:val="28"/>
           <w:szCs w:val="28"/>
         </w:rPr>
@@ -1991,6 +1995,7 @@
           <w:rFonts w:ascii="Arial" w:hAnsi="Arial" w:cs="Arial"/>
           <w:b/>
           <w:bCs/>
+          <w:noProof/>
           <w:sz w:val="28"/>
           <w:szCs w:val="28"/>
         </w:rPr>
@@ -2046,6 +2051,7 @@
           <w:rFonts w:ascii="Arial" w:hAnsi="Arial" w:cs="Arial"/>
           <w:b/>
           <w:bCs/>
+          <w:noProof/>
           <w:sz w:val="28"/>
           <w:szCs w:val="28"/>
         </w:rPr>
@@ -2150,13 +2156,60 @@
       <w:pPr>
         <w:rPr>
           <w:rFonts w:ascii="Arial" w:hAnsi="Arial" w:cs="Arial"/>
-          <w:sz w:val="28"/>
-          <w:szCs w:val="28"/>
-        </w:rPr>
-      </w:pPr>
-      <w:r>
-        <w:rPr>
-          <w:rFonts w:ascii="Arial" w:hAnsi="Arial" w:cs="Arial"/>
+          <w:b/>
+          <w:bCs/>
+          <w:i/>
+          <w:iCs/>
+          <w:sz w:val="28"/>
+          <w:szCs w:val="28"/>
+        </w:rPr>
+      </w:pPr>
+      <w:r>
+        <w:rPr>
+          <w:rFonts w:ascii="Arial" w:hAnsi="Arial" w:cs="Arial"/>
+          <w:b/>
+          <w:bCs/>
+          <w:i/>
+          <w:iCs/>
+          <w:sz w:val="28"/>
+          <w:szCs w:val="28"/>
+        </w:rPr>
+        <w:t>HILITE HER</w:t>
+      </w:r>
+    </w:p>
+    <w:p>
+      <w:pPr>
+        <w:rPr>
+          <w:rFonts w:ascii="Arial" w:hAnsi="Arial" w:cs="Arial"/>
+          <w:i/>
+          <w:iCs/>
+          <w:sz w:val="28"/>
+          <w:szCs w:val="28"/>
+        </w:rPr>
+      </w:pPr>
+      <w:r>
+        <w:rPr>
+          <w:rFonts w:ascii="Arial" w:hAnsi="Arial" w:cs="Arial"/>
+          <w:i/>
+          <w:iCs/>
+          <w:sz w:val="28"/>
+          <w:szCs w:val="28"/>
+        </w:rPr>
+        <w:t>Forklaring her</w:t>
+      </w:r>
+    </w:p>
+    <w:p>
+      <w:pPr>
+        <w:rPr>
+          <w:rFonts w:ascii="Arial" w:hAnsi="Arial" w:cs="Arial"/>
+          <w:sz w:val="28"/>
+          <w:szCs w:val="28"/>
+        </w:rPr>
+      </w:pPr>
+      <w:r>
+        <w:rPr>
+          <w:rFonts w:ascii="Arial" w:hAnsi="Arial" w:cs="Arial"/>
+          <w:noProof/>
           <w:sz w:val="28"/>
           <w:szCs w:val="28"/>
         </w:rPr>
@@ -2208,6 +2261,7 @@
       <w:r>
         <w:rPr>
           <w:rFonts w:ascii="Arial" w:hAnsi="Arial" w:cs="Arial"/>
+          <w:noProof/>
           <w:sz w:val="28"/>
           <w:szCs w:val="28"/>
         </w:rPr>
@@ -2250,6 +2304,7 @@
       <w:r>
         <w:rPr>
           <w:rFonts w:ascii="Arial" w:hAnsi="Arial" w:cs="Arial"/>
+          <w:noProof/>
           <w:sz w:val="28"/>
           <w:szCs w:val="28"/>
         </w:rPr>
@@ -2304,6 +2359,24 @@
           <w:sz w:val="28"/>
           <w:szCs w:val="28"/>
         </w:rPr>
+        <w:br w:type="page"/>
+      </w:r>
+    </w:p>
+    <w:p>
+      <w:pPr>
+        <w:rPr>
+          <w:rFonts w:ascii="Arial" w:hAnsi="Arial" w:cs="Arial"/>
+          <w:sz w:val="28"/>
+          <w:szCs w:val="28"/>
+        </w:rPr>
+      </w:pPr>
+      <w:r>
+        <w:rPr>
+          <w:rFonts w:ascii="Arial" w:hAnsi="Arial" w:cs="Arial"/>
+          <w:sz w:val="28"/>
+          <w:szCs w:val="28"/>
+        </w:rPr>
+        <w:lastRenderedPageBreak/>
         <w:t xml:space="preserve">Oppgave 2: </w:t>
       </w:r>
     </w:p>
@@ -2311,13 +2384,69 @@
       <w:pPr>
         <w:rPr>
           <w:rFonts w:ascii="Arial" w:hAnsi="Arial" w:cs="Arial"/>
-          <w:sz w:val="28"/>
-          <w:szCs w:val="28"/>
-        </w:rPr>
-      </w:pPr>
-      <w:r>
-        <w:rPr>
-          <w:rFonts w:ascii="Arial" w:hAnsi="Arial" w:cs="Arial"/>
+          <w:b/>
+          <w:bCs/>
+          <w:i/>
+          <w:iCs/>
+          <w:sz w:val="28"/>
+          <w:szCs w:val="28"/>
+        </w:rPr>
+      </w:pPr>
+      <w:r>
+        <w:rPr>
+          <w:rFonts w:ascii="Arial" w:hAnsi="Arial" w:cs="Arial"/>
+          <w:b/>
+          <w:bCs/>
+          <w:i/>
+          <w:iCs/>
+          <w:sz w:val="28"/>
+          <w:szCs w:val="28"/>
+        </w:rPr>
+        <w:t>HILITE HER</w:t>
+      </w:r>
+    </w:p>
+    <w:p>
+      <w:pPr>
+        <w:rPr>
+          <w:rFonts w:ascii="Arial" w:hAnsi="Arial" w:cs="Arial"/>
+          <w:i/>
+          <w:iCs/>
+          <w:sz w:val="28"/>
+          <w:szCs w:val="28"/>
+        </w:rPr>
+      </w:pPr>
+      <w:r>
+        <w:rPr>
+          <w:rFonts w:ascii="Arial" w:hAnsi="Arial" w:cs="Arial"/>
+          <w:i/>
+          <w:iCs/>
+          <w:sz w:val="28"/>
+          <w:szCs w:val="28"/>
+        </w:rPr>
+        <w:t>Forklaring her</w:t>
+      </w:r>
+    </w:p>
+    <w:p>
+      <w:pPr>
+        <w:rPr>
+          <w:rFonts w:ascii="Arial" w:hAnsi="Arial" w:cs="Arial"/>
+          <w:sz w:val="28"/>
+          <w:szCs w:val="28"/>
+        </w:rPr>
+      </w:pPr>
+    </w:p>
+    <w:p>
+      <w:pPr>
+        <w:rPr>
+          <w:rFonts w:ascii="Arial" w:hAnsi="Arial" w:cs="Arial"/>
+          <w:sz w:val="28"/>
+          <w:szCs w:val="28"/>
+        </w:rPr>
+      </w:pPr>
+      <w:r>
+        <w:rPr>
+          <w:rFonts w:ascii="Arial" w:hAnsi="Arial" w:cs="Arial"/>
+          <w:noProof/>
           <w:sz w:val="28"/>
           <w:szCs w:val="28"/>
         </w:rPr>
@@ -2369,6 +2498,7 @@
       <w:r>
         <w:rPr>
           <w:rFonts w:ascii="Arial" w:hAnsi="Arial" w:cs="Arial"/>
+          <w:noProof/>
           <w:sz w:val="28"/>
           <w:szCs w:val="28"/>
         </w:rPr>
@@ -2411,6 +2541,7 @@
       <w:r>
         <w:rPr>
           <w:rFonts w:ascii="Arial" w:hAnsi="Arial" w:cs="Arial"/>
+          <w:noProof/>
           <w:sz w:val="28"/>
           <w:szCs w:val="28"/>
         </w:rPr>
@@ -2465,6 +2596,24 @@
           <w:sz w:val="28"/>
           <w:szCs w:val="28"/>
         </w:rPr>
+        <w:br w:type="page"/>
+      </w:r>
+    </w:p>
+    <w:p>
+      <w:pPr>
+        <w:rPr>
+          <w:rFonts w:ascii="Arial" w:hAnsi="Arial" w:cs="Arial"/>
+          <w:sz w:val="28"/>
+          <w:szCs w:val="28"/>
+        </w:rPr>
+      </w:pPr>
+      <w:r>
+        <w:rPr>
+          <w:rFonts w:ascii="Arial" w:hAnsi="Arial" w:cs="Arial"/>
+          <w:sz w:val="28"/>
+          <w:szCs w:val="28"/>
+        </w:rPr>
+        <w:lastRenderedPageBreak/>
         <w:t xml:space="preserve">Oppgave 3: </w:t>
       </w:r>
     </w:p>
@@ -2472,13 +2621,69 @@
       <w:pPr>
         <w:rPr>
           <w:rFonts w:ascii="Arial" w:hAnsi="Arial" w:cs="Arial"/>
-          <w:sz w:val="28"/>
-          <w:szCs w:val="28"/>
-        </w:rPr>
-      </w:pPr>
-      <w:r>
-        <w:rPr>
-          <w:rFonts w:ascii="Arial" w:hAnsi="Arial" w:cs="Arial"/>
+          <w:b/>
+          <w:bCs/>
+          <w:i/>
+          <w:iCs/>
+          <w:sz w:val="28"/>
+          <w:szCs w:val="28"/>
+        </w:rPr>
+      </w:pPr>
+      <w:r>
+        <w:rPr>
+          <w:rFonts w:ascii="Arial" w:hAnsi="Arial" w:cs="Arial"/>
+          <w:b/>
+          <w:bCs/>
+          <w:i/>
+          <w:iCs/>
+          <w:sz w:val="28"/>
+          <w:szCs w:val="28"/>
+        </w:rPr>
+        <w:t>HILITE HER</w:t>
+      </w:r>
+    </w:p>
+    <w:p>
+      <w:pPr>
+        <w:rPr>
+          <w:rFonts w:ascii="Arial" w:hAnsi="Arial" w:cs="Arial"/>
+          <w:i/>
+          <w:iCs/>
+          <w:sz w:val="28"/>
+          <w:szCs w:val="28"/>
+        </w:rPr>
+      </w:pPr>
+      <w:r>
+        <w:rPr>
+          <w:rFonts w:ascii="Arial" w:hAnsi="Arial" w:cs="Arial"/>
+          <w:i/>
+          <w:iCs/>
+          <w:sz w:val="28"/>
+          <w:szCs w:val="28"/>
+        </w:rPr>
+        <w:t>Forklaring her</w:t>
+      </w:r>
+    </w:p>
+    <w:p>
+      <w:pPr>
+        <w:rPr>
+          <w:rFonts w:ascii="Arial" w:hAnsi="Arial" w:cs="Arial"/>
+          <w:sz w:val="28"/>
+          <w:szCs w:val="28"/>
+        </w:rPr>
+      </w:pPr>
+    </w:p>
+    <w:p>
+      <w:pPr>
+        <w:rPr>
+          <w:rFonts w:ascii="Arial" w:hAnsi="Arial" w:cs="Arial"/>
+          <w:sz w:val="28"/>
+          <w:szCs w:val="28"/>
+        </w:rPr>
+      </w:pPr>
+      <w:r>
+        <w:rPr>
+          <w:rFonts w:ascii="Arial" w:hAnsi="Arial" w:cs="Arial"/>
+          <w:noProof/>
           <w:sz w:val="28"/>
           <w:szCs w:val="28"/>
         </w:rPr>
@@ -2530,6 +2735,7 @@
       <w:r>
         <w:rPr>
           <w:rFonts w:ascii="Arial" w:hAnsi="Arial" w:cs="Arial"/>
+          <w:noProof/>
           <w:sz w:val="28"/>
           <w:szCs w:val="28"/>
         </w:rPr>
@@ -2581,6 +2787,7 @@
       <w:r>
         <w:rPr>
           <w:rFonts w:ascii="Arial" w:hAnsi="Arial" w:cs="Arial"/>
+          <w:noProof/>
           <w:sz w:val="28"/>
           <w:szCs w:val="28"/>
         </w:rPr>
@@ -2639,7 +2846,6 @@
           <w:sz w:val="28"/>
           <w:szCs w:val="28"/>
         </w:rPr>
-        <w:lastRenderedPageBreak/>
         <w:t>Skjema/tabeller</w:t>
       </w:r>
     </w:p>
@@ -2658,6 +2864,7 @@
           <w:rFonts w:ascii="Arial" w:hAnsi="Arial" w:cs="Arial"/>
           <w:b/>
           <w:bCs/>
+          <w:noProof/>
           <w:sz w:val="28"/>
           <w:szCs w:val="28"/>
         </w:rPr>
@@ -2706,6 +2913,362 @@
           <w:szCs w:val="28"/>
         </w:rPr>
       </w:pPr>
+      <w:r>
+        <w:rPr>
+          <w:rFonts w:ascii="Arial" w:hAnsi="Arial" w:cs="Arial"/>
+          <w:sz w:val="28"/>
+          <w:szCs w:val="28"/>
+        </w:rPr>
+        <w:br w:type="page"/>
+      </w:r>
+    </w:p>
+    <w:p>
+      <w:pPr>
+        <w:spacing w:line="360" w:lineRule="auto"/>
+        <w:rPr>
+          <w:rFonts w:ascii="Arial" w:hAnsi="Arial" w:cs="Arial"/>
+          <w:b/>
+          <w:bCs/>
+          <w:sz w:val="28"/>
+          <w:szCs w:val="28"/>
+        </w:rPr>
+      </w:pPr>
+      <w:r>
+        <w:rPr>
+          <w:rFonts w:ascii="Arial" w:hAnsi="Arial" w:cs="Arial"/>
+          <w:b/>
+          <w:bCs/>
+          <w:sz w:val="28"/>
+          <w:szCs w:val="28"/>
+        </w:rPr>
+        <w:lastRenderedPageBreak/>
+        <w:t xml:space="preserve">Forklaring av </w:t>
+      </w:r>
+      <w:r>
+        <w:rPr>
+          <w:rFonts w:ascii="Arial" w:hAnsi="Arial" w:cs="Arial"/>
+          <w:b/>
+          <w:bCs/>
+          <w:sz w:val="28"/>
+          <w:szCs w:val="28"/>
+        </w:rPr>
+        <w:t>database:</w:t>
+      </w:r>
+    </w:p>
+    <w:p>
+      <w:pPr>
+        <w:spacing w:line="360" w:lineRule="auto"/>
+        <w:rPr>
+          <w:rFonts w:ascii="Arial" w:hAnsi="Arial" w:cs="Arial"/>
+          <w:sz w:val="24"/>
+          <w:szCs w:val="24"/>
+        </w:rPr>
+      </w:pPr>
+      <w:r>
+        <w:rPr>
+          <w:rFonts w:ascii="Arial" w:hAnsi="Arial" w:cs="Arial"/>
+          <w:sz w:val="24"/>
+          <w:szCs w:val="24"/>
+        </w:rPr>
+        <w:t xml:space="preserve">Ser man på bildet over, ser man fort at alt vi har jobbet med fram til nå stammer fra </w:t>
+      </w:r>
+      <w:r>
+        <w:rPr>
+          <w:rFonts w:ascii="Arial" w:hAnsi="Arial" w:cs="Arial"/>
+          <w:sz w:val="24"/>
+          <w:szCs w:val="24"/>
+        </w:rPr>
+        <w:t>oblig_1_2 (også kjent som ‘pasient’)</w:t>
+      </w:r>
+      <w:r>
+        <w:rPr>
+          <w:rFonts w:ascii="Arial" w:hAnsi="Arial" w:cs="Arial"/>
+          <w:sz w:val="24"/>
+          <w:szCs w:val="24"/>
+        </w:rPr>
+        <w:t xml:space="preserve">. </w:t>
+      </w:r>
+      <w:r>
+        <w:rPr>
+          <w:rFonts w:ascii="Arial" w:hAnsi="Arial" w:cs="Arial"/>
+          <w:sz w:val="24"/>
+          <w:szCs w:val="24"/>
+        </w:rPr>
+        <w:t xml:space="preserve">Tabellen inneholder alt av det grunnleggende som </w:t>
+      </w:r>
+      <w:r>
+        <w:rPr>
+          <w:rFonts w:ascii="Arial" w:hAnsi="Arial" w:cs="Arial"/>
+          <w:sz w:val="24"/>
+          <w:szCs w:val="24"/>
+        </w:rPr>
+        <w:t xml:space="preserve">også senere blir brukt i andre tabeller. Vi ser at pasient_id er primærnøkkel. Dette er fordi at </w:t>
+      </w:r>
+      <w:r>
+        <w:rPr>
+          <w:rFonts w:ascii="Arial" w:hAnsi="Arial" w:cs="Arial"/>
+          <w:sz w:val="24"/>
+          <w:szCs w:val="24"/>
+        </w:rPr>
+        <w:t>hver pasient har hver sin unike id, som gjør det lett å differensiere.</w:t>
+      </w:r>
+    </w:p>
+    <w:p>
+      <w:pPr>
+        <w:spacing w:line="360" w:lineRule="auto"/>
+        <w:rPr>
+          <w:rFonts w:ascii="Arial" w:hAnsi="Arial" w:cs="Arial"/>
+          <w:sz w:val="24"/>
+          <w:szCs w:val="24"/>
+        </w:rPr>
+      </w:pPr>
+      <w:r>
+        <w:rPr>
+          <w:rFonts w:ascii="Arial" w:hAnsi="Arial" w:cs="Arial"/>
+          <w:sz w:val="24"/>
+          <w:szCs w:val="24"/>
+        </w:rPr>
+        <w:t xml:space="preserve">Pasienter_med_provins </w:t>
+      </w:r>
+      <w:r>
+        <w:rPr>
+          <w:rFonts w:ascii="Arial" w:hAnsi="Arial" w:cs="Arial"/>
+          <w:sz w:val="24"/>
+          <w:szCs w:val="24"/>
+        </w:rPr>
+        <w:t xml:space="preserve">var meste tabell som vi skulle lage, men for å kunne lage denne i første omgang, måtte vi også lage en provins tabell. </w:t>
+      </w:r>
+      <w:r>
+        <w:rPr>
+          <w:rFonts w:ascii="Arial" w:hAnsi="Arial" w:cs="Arial"/>
+          <w:sz w:val="24"/>
+          <w:szCs w:val="24"/>
+        </w:rPr>
+        <w:t>Ettersom tabellen skulle inneholde pasienter med provins, trengte vi også en tabell</w:t>
+      </w:r>
+      <w:r>
+        <w:rPr>
+          <w:rFonts w:ascii="Arial" w:hAnsi="Arial" w:cs="Arial"/>
+          <w:sz w:val="24"/>
+          <w:szCs w:val="24"/>
+        </w:rPr>
+        <w:t xml:space="preserve"> </w:t>
+      </w:r>
+      <w:r>
+        <w:rPr>
+          <w:rFonts w:ascii="Arial" w:hAnsi="Arial" w:cs="Arial"/>
+          <w:sz w:val="24"/>
+          <w:szCs w:val="24"/>
+        </w:rPr>
+        <w:t>me</w:t>
+      </w:r>
+      <w:r>
+        <w:rPr>
+          <w:rFonts w:ascii="Arial" w:hAnsi="Arial" w:cs="Arial"/>
+          <w:sz w:val="24"/>
+          <w:szCs w:val="24"/>
+        </w:rPr>
+        <w:t>d</w:t>
+      </w:r>
+      <w:r>
+        <w:rPr>
+          <w:rFonts w:ascii="Arial" w:hAnsi="Arial" w:cs="Arial"/>
+          <w:sz w:val="24"/>
+          <w:szCs w:val="24"/>
+        </w:rPr>
+        <w:t xml:space="preserve"> provins</w:t>
+      </w:r>
+      <w:r>
+        <w:rPr>
+          <w:rFonts w:ascii="Arial" w:hAnsi="Arial" w:cs="Arial"/>
+          <w:sz w:val="24"/>
+          <w:szCs w:val="24"/>
+        </w:rPr>
+        <w:t>info</w:t>
+      </w:r>
+      <w:r>
+        <w:rPr>
+          <w:rFonts w:ascii="Arial" w:hAnsi="Arial" w:cs="Arial"/>
+          <w:sz w:val="24"/>
+          <w:szCs w:val="24"/>
+        </w:rPr>
+        <w:t>.</w:t>
+      </w:r>
+      <w:r>
+        <w:rPr>
+          <w:rFonts w:ascii="Arial" w:hAnsi="Arial" w:cs="Arial"/>
+          <w:sz w:val="24"/>
+          <w:szCs w:val="24"/>
+        </w:rPr>
+        <w:t xml:space="preserve"> Tabellen-provins </w:t>
+      </w:r>
+      <w:r>
+        <w:rPr>
+          <w:rFonts w:ascii="Arial" w:hAnsi="Arial" w:cs="Arial"/>
+          <w:sz w:val="24"/>
+          <w:szCs w:val="24"/>
+        </w:rPr>
+        <w:t>var en tabell med id-er og steder</w:t>
+      </w:r>
+      <w:r>
+        <w:rPr>
+          <w:rFonts w:ascii="Arial" w:hAnsi="Arial" w:cs="Arial"/>
+          <w:sz w:val="24"/>
+          <w:szCs w:val="24"/>
+        </w:rPr>
+        <w:t xml:space="preserve">. Ettersom id-ene var unike </w:t>
+      </w:r>
+      <w:r>
+        <w:rPr>
+          <w:rFonts w:ascii="Arial" w:hAnsi="Arial" w:cs="Arial"/>
+          <w:sz w:val="24"/>
+          <w:szCs w:val="24"/>
+        </w:rPr>
+        <w:t>ble de også primærnøkler.</w:t>
+      </w:r>
+      <w:r>
+        <w:rPr>
+          <w:rFonts w:ascii="Arial" w:hAnsi="Arial" w:cs="Arial"/>
+          <w:sz w:val="24"/>
+          <w:szCs w:val="24"/>
+        </w:rPr>
+        <w:t xml:space="preserve"> Provins-tabellen hadde ingen tilknytting til noen andre tabeller, men skulle </w:t>
+      </w:r>
+      <w:r>
+        <w:rPr>
+          <w:rFonts w:ascii="Arial" w:hAnsi="Arial" w:cs="Arial"/>
+          <w:sz w:val="24"/>
+          <w:szCs w:val="24"/>
+        </w:rPr>
+        <w:t>senere kobles sammen til pasienter_med_provins.</w:t>
+      </w:r>
+    </w:p>
+    <w:p>
+      <w:pPr>
+        <w:spacing w:line="360" w:lineRule="auto"/>
+        <w:rPr>
+          <w:rFonts w:ascii="Arial" w:hAnsi="Arial" w:cs="Arial"/>
+          <w:sz w:val="24"/>
+          <w:szCs w:val="24"/>
+        </w:rPr>
+      </w:pPr>
+      <w:r>
+        <w:rPr>
+          <w:rFonts w:ascii="Arial" w:hAnsi="Arial" w:cs="Arial"/>
+          <w:sz w:val="24"/>
+          <w:szCs w:val="24"/>
+        </w:rPr>
+        <w:t xml:space="preserve">Da provins-tabellen var ferdig, kunne vi opprette </w:t>
+      </w:r>
+      <w:r>
+        <w:rPr>
+          <w:rFonts w:ascii="Arial" w:hAnsi="Arial" w:cs="Arial"/>
+          <w:sz w:val="24"/>
+          <w:szCs w:val="24"/>
+        </w:rPr>
+        <w:t>pasienter_med_provins</w:t>
+      </w:r>
+      <w:r>
+        <w:rPr>
+          <w:rFonts w:ascii="Arial" w:hAnsi="Arial" w:cs="Arial"/>
+          <w:sz w:val="24"/>
+          <w:szCs w:val="24"/>
+        </w:rPr>
+        <w:t>. Tabellen er egentlig bare en sammenslåing av pasienter og provins</w:t>
+      </w:r>
+      <w:r>
+        <w:rPr>
+          <w:rFonts w:ascii="Arial" w:hAnsi="Arial" w:cs="Arial"/>
+          <w:sz w:val="24"/>
+          <w:szCs w:val="24"/>
+        </w:rPr>
+        <w:t xml:space="preserve">, hvor også primærnøklene fra pasienter og provins har blitt primærnøkler i </w:t>
+      </w:r>
+      <w:r>
+        <w:rPr>
+          <w:rFonts w:ascii="Arial" w:hAnsi="Arial" w:cs="Arial"/>
+          <w:sz w:val="24"/>
+          <w:szCs w:val="24"/>
+        </w:rPr>
+        <w:t>pasienter_med_provins</w:t>
+      </w:r>
+      <w:r>
+        <w:rPr>
+          <w:rFonts w:ascii="Arial" w:hAnsi="Arial" w:cs="Arial"/>
+          <w:sz w:val="24"/>
+          <w:szCs w:val="24"/>
+        </w:rPr>
+        <w:t>.</w:t>
+      </w:r>
+    </w:p>
+    <w:p>
+      <w:pPr>
+        <w:spacing w:line="360" w:lineRule="auto"/>
+        <w:rPr>
+          <w:rFonts w:ascii="Arial" w:hAnsi="Arial" w:cs="Arial"/>
+          <w:sz w:val="24"/>
+          <w:szCs w:val="24"/>
+        </w:rPr>
+      </w:pPr>
+      <w:r>
+        <w:rPr>
+          <w:rFonts w:ascii="Arial" w:hAnsi="Arial" w:cs="Arial"/>
+          <w:sz w:val="24"/>
+          <w:szCs w:val="24"/>
+          <w:highlight w:val="red"/>
+        </w:rPr>
+        <w:t>FORKLARING AV PASIENTER MED PROVINS</w:t>
+      </w:r>
+    </w:p>
+    <w:p>
+      <w:pPr>
+        <w:spacing w:line="360" w:lineRule="auto"/>
+        <w:rPr>
+          <w:rFonts w:ascii="Arial" w:hAnsi="Arial" w:cs="Arial"/>
+          <w:sz w:val="24"/>
+          <w:szCs w:val="24"/>
+        </w:rPr>
+      </w:pPr>
+      <w:r>
+        <w:rPr>
+          <w:rFonts w:ascii="Arial" w:hAnsi="Arial" w:cs="Arial"/>
+          <w:sz w:val="24"/>
+          <w:szCs w:val="24"/>
+        </w:rPr>
+        <w:t xml:space="preserve">Videre </w:t>
+      </w:r>
+      <w:r>
+        <w:rPr>
+          <w:rFonts w:ascii="Arial" w:hAnsi="Arial" w:cs="Arial"/>
+          <w:sz w:val="24"/>
+          <w:szCs w:val="24"/>
+        </w:rPr>
+        <w:t>opprettet vi også to nye tabeller, en for innleggelser og en for leger</w:t>
+      </w:r>
+      <w:r>
+        <w:rPr>
+          <w:rFonts w:ascii="Arial" w:hAnsi="Arial" w:cs="Arial"/>
+          <w:sz w:val="24"/>
+          <w:szCs w:val="24"/>
+        </w:rPr>
+        <w:t>.</w:t>
+      </w:r>
+      <w:r>
+        <w:rPr>
+          <w:rFonts w:ascii="Arial" w:hAnsi="Arial" w:cs="Arial"/>
+          <w:sz w:val="24"/>
+          <w:szCs w:val="24"/>
+        </w:rPr>
+        <w:t xml:space="preserve"> Og ettersom tabellen-innleggelser skulle inneholde «lege_id» måtte vi </w:t>
+      </w:r>
+      <w:r>
+        <w:rPr>
+          <w:rFonts w:ascii="Arial" w:hAnsi="Arial" w:cs="Arial"/>
+          <w:sz w:val="24"/>
+          <w:szCs w:val="24"/>
+        </w:rPr>
+        <w:t>opprette lege-tabellen først.</w:t>
+      </w:r>
     </w:p>
     <w:sectPr>
       <w:pgSz w:w="11906" w:h="16838"/>
@@ -3121,6 +3684,7 @@
   <w:style w:type="character" w:default="1" w:styleId="Standardskriftforavsnitt">
     <w:name w:val="Default Paragraph Font"/>
     <w:uiPriority w:val="1"/>
+    <w:semiHidden/>
     <w:unhideWhenUsed/>
   </w:style>
   <w:style w:type="table" w:default="1" w:styleId="Vanligtabell">

</xml_diff>